<commit_message>
Update 1st day of University Vocab list and Grammar.docx
</commit_message>
<xml_diff>
--- a/1st day of University Vocab list and Grammar.docx
+++ b/1st day of University Vocab list and Grammar.docx
@@ -588,6 +588,7 @@
       </w:pPr>
       <w:r>
         <w:rPr>
+          <w:noProof/>
           <w:sz w:val="36"/>
           <w:szCs w:val="36"/>
         </w:rPr>
@@ -617,58 +618,6 @@
                     <a:xfrm>
                       <a:off x="0" y="0"/>
                       <a:ext cx="4315427" cy="6649378"/>
-                    </a:xfrm>
-                    <a:prstGeom prst="rect">
-                      <a:avLst/>
-                    </a:prstGeom>
-                  </pic:spPr>
-                </pic:pic>
-              </a:graphicData>
-            </a:graphic>
-          </wp:inline>
-        </w:drawing>
-      </w:r>
-    </w:p>
-    <w:p>
-      <w:pPr>
-        <w:ind w:firstLine="720"/>
-        <w:rPr>
-          <w:sz w:val="36"/>
-          <w:szCs w:val="36"/>
-        </w:rPr>
-      </w:pPr>
-      <w:r>
-        <w:rPr>
-          <w:noProof/>
-          <w:sz w:val="36"/>
-          <w:szCs w:val="36"/>
-        </w:rPr>
-        <w:lastRenderedPageBreak/>
-        <w:drawing>
-          <wp:inline distT="0" distB="0" distL="0" distR="0" wp14:anchorId="6F693F27" wp14:editId="68577DA4">
-            <wp:extent cx="3543795" cy="6392167"/>
-            <wp:effectExtent l="0" t="0" r="0" b="0"/>
-            <wp:docPr id="1992189307" name="Picture 1" descr="A screenshot of a cell phone&#10;&#10;Description automatically generated"/>
-            <wp:cNvGraphicFramePr>
-              <a:graphicFrameLocks xmlns:a="http://schemas.openxmlformats.org/drawingml/2006/main" noChangeAspect="1"/>
-            </wp:cNvGraphicFramePr>
-            <a:graphic xmlns:a="http://schemas.openxmlformats.org/drawingml/2006/main">
-              <a:graphicData uri="http://schemas.openxmlformats.org/drawingml/2006/picture">
-                <pic:pic xmlns:pic="http://schemas.openxmlformats.org/drawingml/2006/picture">
-                  <pic:nvPicPr>
-                    <pic:cNvPr id="1992189307" name="Picture 1" descr="A screenshot of a cell phone&#10;&#10;Description automatically generated"/>
-                    <pic:cNvPicPr/>
-                  </pic:nvPicPr>
-                  <pic:blipFill>
-                    <a:blip r:embed="rId6"/>
-                    <a:stretch>
-                      <a:fillRect/>
-                    </a:stretch>
-                  </pic:blipFill>
-                  <pic:spPr>
-                    <a:xfrm>
-                      <a:off x="0" y="0"/>
-                      <a:ext cx="3543795" cy="6392167"/>
                     </a:xfrm>
                     <a:prstGeom prst="rect">
                       <a:avLst/>

</xml_diff>